<commit_message>
Updated jury instructions and added tags.
</commit_message>
<xml_diff>
--- a/Demo_actual_document.docx
+++ b/Demo_actual_document.docx
@@ -18,7 +18,7 @@
       </w:r>
       <w:proofErr w:type="gramStart"/>
       <w:r>
-        <w:t xml:space="preserve">Justin Kudela</w:t>
+        <w:t xml:space="preserve">Hunter</w:t>
       </w:r>
     </w:p>
     <w:p>
@@ -26,7 +26,7 @@
         <w:t xml:space="preserve">The case number is: </w:t>
       </w:r>
       <w:r>
-        <w:t xml:space="preserve">21TRD1234</w:t>
+        <w:t xml:space="preserve">Test Number</w:t>
       </w:r>
     </w:p>
     <w:p>

</xml_diff>